<commit_message>
Chỉnh sửa Unrepeatable Read (thay các lệnh bằng stored procedure).
</commit_message>
<xml_diff>
--- a/BaiLamCuaCacThanhVien/Unrepeatable Read/Đặc tả tình huống.docx
+++ b/BaiLamCuaCacThanhVien/Unrepeatable Read/Đặc tả tình huống.docx
@@ -98,7 +98,6 @@
       <w:pPr>
         <w:rPr>
           <w:rFonts w:ascii="Times New Roman" w:hAnsi="Times New Roman" w:cs="Times New Roman"/>
-          <w:b/>
           <w:lang w:val="en-US"/>
         </w:rPr>
       </w:pPr>
@@ -125,9 +124,9 @@
         </w:rPr>
         <w:drawing>
           <wp:inline distT="0" distB="0" distL="0" distR="0">
-            <wp:extent cx="6687185" cy="3490595"/>
+            <wp:extent cx="6691630" cy="4181649"/>
             <wp:effectExtent l="19050" t="0" r="0" b="0"/>
-            <wp:docPr id="1" name="Picture 1"/>
+            <wp:docPr id="3" name="Picture 1"/>
             <wp:cNvGraphicFramePr>
               <a:graphicFrameLocks xmlns:a="http://schemas.openxmlformats.org/drawingml/2006/main" noChangeAspect="1"/>
             </wp:cNvGraphicFramePr>
@@ -150,7 +149,7 @@
                   <pic:spPr bwMode="auto">
                     <a:xfrm>
                       <a:off x="0" y="0"/>
-                      <a:ext cx="6687185" cy="3490595"/>
+                      <a:ext cx="6691630" cy="4181649"/>
                     </a:xfrm>
                     <a:prstGeom prst="rect">
                       <a:avLst/>
@@ -174,31 +173,39 @@
       <w:pPr>
         <w:rPr>
           <w:rFonts w:ascii="Times New Roman" w:hAnsi="Times New Roman" w:cs="Times New Roman"/>
+          <w:b/>
           <w:lang w:val="en-US"/>
         </w:rPr>
       </w:pPr>
+      <w:r>
+        <w:rPr>
+          <w:rFonts w:ascii="Times New Roman" w:hAnsi="Times New Roman" w:cs="Times New Roman"/>
+          <w:b/>
+          <w:lang w:val="en-US"/>
+        </w:rPr>
+        <w:t>Sau khi khắc phục</w:t>
+      </w:r>
+      <w:r>
+        <w:rPr>
+          <w:rFonts w:ascii="Times New Roman" w:hAnsi="Times New Roman" w:cs="Times New Roman"/>
+          <w:b/>
+          <w:lang w:val="en-US"/>
+        </w:rPr>
+        <w:t xml:space="preserve"> bằng cách thiết lập mức cô lập ở cấp repeatable read</w:t>
+      </w:r>
+      <w:r>
+        <w:rPr>
+          <w:rFonts w:ascii="Times New Roman" w:hAnsi="Times New Roman" w:cs="Times New Roman"/>
+          <w:b/>
+          <w:lang w:val="en-US"/>
+        </w:rPr>
+        <w:t>:</w:t>
+      </w:r>
     </w:p>
     <w:p>
       <w:pPr>
         <w:rPr>
           <w:rFonts w:ascii="Times New Roman" w:hAnsi="Times New Roman" w:cs="Times New Roman"/>
-          <w:b/>
-          <w:lang w:val="en-US"/>
-        </w:rPr>
-      </w:pPr>
-      <w:r>
-        <w:rPr>
-          <w:rFonts w:ascii="Times New Roman" w:hAnsi="Times New Roman" w:cs="Times New Roman"/>
-          <w:b/>
-          <w:lang w:val="en-US"/>
-        </w:rPr>
-        <w:t>Sau khi khắc phục:</w:t>
-      </w:r>
-    </w:p>
-    <w:p>
-      <w:pPr>
-        <w:rPr>
-          <w:rFonts w:ascii="Times New Roman" w:hAnsi="Times New Roman" w:cs="Times New Roman"/>
           <w:lang w:val="en-US"/>
         </w:rPr>
       </w:pPr>
@@ -209,9 +216,9 @@
         </w:rPr>
         <w:drawing>
           <wp:inline distT="0" distB="0" distL="0" distR="0">
-            <wp:extent cx="6677025" cy="3505200"/>
-            <wp:effectExtent l="19050" t="0" r="9525" b="0"/>
-            <wp:docPr id="2" name="Picture 2"/>
+            <wp:extent cx="6687185" cy="3967480"/>
+            <wp:effectExtent l="19050" t="0" r="0" b="0"/>
+            <wp:docPr id="4" name="Picture 4"/>
             <wp:cNvGraphicFramePr>
               <a:graphicFrameLocks xmlns:a="http://schemas.openxmlformats.org/drawingml/2006/main" noChangeAspect="1"/>
             </wp:cNvGraphicFramePr>
@@ -219,7 +226,7 @@
               <a:graphicData uri="http://schemas.openxmlformats.org/drawingml/2006/picture">
                 <pic:pic xmlns:pic="http://schemas.openxmlformats.org/drawingml/2006/picture">
                   <pic:nvPicPr>
-                    <pic:cNvPr id="0" name="Picture 2"/>
+                    <pic:cNvPr id="0" name="Picture 4"/>
                     <pic:cNvPicPr>
                       <a:picLocks noChangeAspect="1" noChangeArrowheads="1"/>
                     </pic:cNvPicPr>
@@ -234,7 +241,7 @@
                   <pic:spPr bwMode="auto">
                     <a:xfrm>
                       <a:off x="0" y="0"/>
-                      <a:ext cx="6677025" cy="3505200"/>
+                      <a:ext cx="6687185" cy="3967480"/>
                     </a:xfrm>
                     <a:prstGeom prst="rect">
                       <a:avLst/>
@@ -256,7 +263,7 @@
     </w:p>
     <w:sectPr>
       <w:pgSz w:w="12240" w:h="15840"/>
-      <w:pgMar w:top="851" w:right="851" w:bottom="851" w:left="851" w:header="720" w:footer="720" w:gutter="0"/>
+      <w:pgMar w:top="567" w:right="567" w:bottom="567" w:left="567" w:header="720" w:footer="720" w:gutter="0"/>
       <w:cols w:space="708"/>
       <w:noEndnote/>
       <w:docGrid w:linePitch="299"/>

</xml_diff>